<commit_message>
corrected PID for /part of speech/; added conceptEntry level to /customer subset/
</commit_message>
<xml_diff>
--- a/Min Module Definition.docx
+++ b/Min Module Definition.docx
@@ -1,6 +1,6 @@
 
 <file path=word/document.xml><?xml version="1.0" encoding="utf-8"?>
-<w:document xmlns:wpc="http://schemas.microsoft.com/office/word/2010/wordprocessingCanvas" xmlns:cx="http://schemas.microsoft.com/office/drawing/2014/chartex" xmlns:cx1="http://schemas.microsoft.com/office/drawing/2015/9/8/chartex" xmlns:cx2="http://schemas.microsoft.com/office/drawing/2015/10/21/chartex" xmlns:cx3="http://schemas.microsoft.com/office/drawing/2016/5/9/chartex" xmlns:cx4="http://schemas.microsoft.com/office/drawing/2016/5/10/chartex" xmlns:cx5="http://schemas.microsoft.com/office/drawing/2016/5/11/chartex" xmlns:cx6="http://schemas.microsoft.com/office/drawing/2016/5/12/chartex" xmlns:cx7="http://schemas.microsoft.com/office/drawing/2016/5/13/chartex" xmlns:cx8="http://schemas.microsoft.com/office/drawing/2016/5/14/chartex" xmlns:mc="http://schemas.openxmlformats.org/markup-compatibility/2006" xmlns:aink="http://schemas.microsoft.com/office/drawing/2016/ink" xmlns:am3d="http://schemas.microsoft.com/office/drawing/2017/model3d" xmlns:o="urn:schemas-microsoft-com:office:office" xmlns:r="http://schemas.openxmlformats.org/officeDocument/2006/relationships" xmlns:m="http://schemas.openxmlformats.org/officeDocument/2006/math" xmlns:v="urn:schemas-microsoft-com:vml" xmlns:wp14="http://schemas.microsoft.com/office/word/2010/wordprocessingDrawing" xmlns:wp="http://schemas.openxmlformats.org/drawingml/2006/wordprocessingDrawing" xmlns:w10="urn:schemas-microsoft-com:office:word" xmlns:w="http://schemas.openxmlformats.org/wordprocessingml/2006/main" xmlns:w14="http://schemas.microsoft.com/office/word/2010/wordml" xmlns:w15="http://schemas.microsoft.com/office/word/2012/wordml" xmlns:w16se="http://schemas.microsoft.com/office/word/2015/wordml/symex" xmlns:wpg="http://schemas.microsoft.com/office/word/2010/wordprocessingGroup" xmlns:wpi="http://schemas.microsoft.com/office/word/2010/wordprocessingInk" xmlns:wne="http://schemas.microsoft.com/office/word/2006/wordml" xmlns:wps="http://schemas.microsoft.com/office/word/2010/wordprocessingShape" mc:Ignorable="w14 w15 w16se wp14">
+<w:document xmlns:wpc="http://schemas.microsoft.com/office/word/2010/wordprocessingCanvas" xmlns:cx="http://schemas.microsoft.com/office/drawing/2014/chartex" xmlns:cx1="http://schemas.microsoft.com/office/drawing/2015/9/8/chartex" xmlns:cx2="http://schemas.microsoft.com/office/drawing/2015/10/21/chartex" xmlns:cx3="http://schemas.microsoft.com/office/drawing/2016/5/9/chartex" xmlns:cx4="http://schemas.microsoft.com/office/drawing/2016/5/10/chartex" xmlns:cx5="http://schemas.microsoft.com/office/drawing/2016/5/11/chartex" xmlns:cx6="http://schemas.microsoft.com/office/drawing/2016/5/12/chartex" xmlns:cx7="http://schemas.microsoft.com/office/drawing/2016/5/13/chartex" xmlns:cx8="http://schemas.microsoft.com/office/drawing/2016/5/14/chartex" xmlns:mc="http://schemas.openxmlformats.org/markup-compatibility/2006" xmlns:aink="http://schemas.microsoft.com/office/drawing/2016/ink" xmlns:am3d="http://schemas.microsoft.com/office/drawing/2017/model3d" xmlns:o="urn:schemas-microsoft-com:office:office" xmlns:r="http://schemas.openxmlformats.org/officeDocument/2006/relationships" xmlns:m="http://schemas.openxmlformats.org/officeDocument/2006/math" xmlns:v="urn:schemas-microsoft-com:vml" xmlns:wp14="http://schemas.microsoft.com/office/word/2010/wordprocessingDrawing" xmlns:wp="http://schemas.openxmlformats.org/drawingml/2006/wordprocessingDrawing" xmlns:w10="urn:schemas-microsoft-com:office:word" xmlns:w="http://schemas.openxmlformats.org/wordprocessingml/2006/main" xmlns:w14="http://schemas.microsoft.com/office/word/2010/wordml" xmlns:w15="http://schemas.microsoft.com/office/word/2012/wordml" xmlns:w16cid="http://schemas.microsoft.com/office/word/2016/wordml/cid" xmlns:w16se="http://schemas.microsoft.com/office/word/2015/wordml/symex" xmlns:wpg="http://schemas.microsoft.com/office/word/2010/wordprocessingGroup" xmlns:wpi="http://schemas.microsoft.com/office/word/2010/wordprocessingInk" xmlns:wne="http://schemas.microsoft.com/office/word/2006/wordml" xmlns:wps="http://schemas.microsoft.com/office/word/2010/wordprocessingShape" mc:Ignorable="w14 w15 w16se w16cid wp14">
   <w:body>
     <w:p>
       <w:pPr>
@@ -74,8 +74,6 @@
       <w:r>
         <w:t>/min</w:t>
       </w:r>
-      <w:bookmarkStart w:id="0" w:name="_GoBack"/>
-      <w:bookmarkEnd w:id="0"/>
     </w:p>
     <w:p>
       <w:r>
@@ -588,6 +586,30 @@
                 <w:rFonts w:ascii="Calibri" w:eastAsia="Times New Roman" w:hAnsi="Calibri" w:cs="Calibri"/>
                 <w:color w:val="000000"/>
               </w:rPr>
+              <w:t>conceptEntry</w:t>
+            </w:r>
+            <w:proofErr w:type="spellEnd"/>
+          </w:p>
+          <w:p>
+            <w:pPr>
+              <w:pStyle w:val="ListParagraph"/>
+              <w:numPr>
+                <w:ilvl w:val="0"/>
+                <w:numId w:val="1"/>
+              </w:numPr>
+              <w:ind w:left="166" w:hanging="166"/>
+              <w:cnfStyle w:val="000000000000" w:firstRow="0" w:lastRow="0" w:firstColumn="0" w:lastColumn="0" w:oddVBand="0" w:evenVBand="0" w:oddHBand="0" w:evenHBand="0" w:firstRowFirstColumn="0" w:firstRowLastColumn="0" w:lastRowFirstColumn="0" w:lastRowLastColumn="0"/>
+              <w:rPr>
+                <w:rFonts w:ascii="Calibri" w:eastAsia="Times New Roman" w:hAnsi="Calibri" w:cs="Calibri"/>
+                <w:color w:val="000000"/>
+              </w:rPr>
+            </w:pPr>
+            <w:proofErr w:type="spellStart"/>
+            <w:r>
+              <w:rPr>
+                <w:rFonts w:ascii="Calibri" w:eastAsia="Times New Roman" w:hAnsi="Calibri" w:cs="Calibri"/>
+                <w:color w:val="000000"/>
+              </w:rPr>
               <w:t>termSec</w:t>
             </w:r>
             <w:proofErr w:type="spellEnd"/>
@@ -642,7 +664,10 @@
               <w:t>net</w:t>
             </w:r>
             <w:r>
-              <w:t>/datcat/DC-1345</w:t>
+              <w:t>/datcat/DC-</w:t>
+            </w:r>
+            <w:r>
+              <w:t>396</w:t>
             </w:r>
           </w:p>
         </w:tc>
@@ -666,7 +691,16 @@
                 <w:rFonts w:ascii="Calibri" w:eastAsia="Times New Roman" w:hAnsi="Calibri" w:cs="Calibri"/>
                 <w:color w:val="000000"/>
               </w:rPr>
-              <w:t>termNote</w:t>
+              <w:t>termN</w:t>
+            </w:r>
+            <w:bookmarkStart w:id="0" w:name="_GoBack"/>
+            <w:bookmarkEnd w:id="0"/>
+            <w:r>
+              <w:rPr>
+                <w:rFonts w:ascii="Calibri" w:eastAsia="Times New Roman" w:hAnsi="Calibri" w:cs="Calibri"/>
+                <w:color w:val="000000"/>
+              </w:rPr>
+              <w:t>ote</w:t>
             </w:r>
             <w:proofErr w:type="spellEnd"/>
           </w:p>
@@ -955,7 +989,7 @@
 </file>
 
 <file path=word/endnotes.xml><?xml version="1.0" encoding="utf-8"?>
-<w:endnotes xmlns:wpc="http://schemas.microsoft.com/office/word/2010/wordprocessingCanvas" xmlns:cx="http://schemas.microsoft.com/office/drawing/2014/chartex" xmlns:cx1="http://schemas.microsoft.com/office/drawing/2015/9/8/chartex" xmlns:cx2="http://schemas.microsoft.com/office/drawing/2015/10/21/chartex" xmlns:cx3="http://schemas.microsoft.com/office/drawing/2016/5/9/chartex" xmlns:cx4="http://schemas.microsoft.com/office/drawing/2016/5/10/chartex" xmlns:cx5="http://schemas.microsoft.com/office/drawing/2016/5/11/chartex" xmlns:cx6="http://schemas.microsoft.com/office/drawing/2016/5/12/chartex" xmlns:cx7="http://schemas.microsoft.com/office/drawing/2016/5/13/chartex" xmlns:cx8="http://schemas.microsoft.com/office/drawing/2016/5/14/chartex" xmlns:mc="http://schemas.openxmlformats.org/markup-compatibility/2006" xmlns:aink="http://schemas.microsoft.com/office/drawing/2016/ink" xmlns:am3d="http://schemas.microsoft.com/office/drawing/2017/model3d" xmlns:o="urn:schemas-microsoft-com:office:office" xmlns:r="http://schemas.openxmlformats.org/officeDocument/2006/relationships" xmlns:m="http://schemas.openxmlformats.org/officeDocument/2006/math" xmlns:v="urn:schemas-microsoft-com:vml" xmlns:wp14="http://schemas.microsoft.com/office/word/2010/wordprocessingDrawing" xmlns:wp="http://schemas.openxmlformats.org/drawingml/2006/wordprocessingDrawing" xmlns:w10="urn:schemas-microsoft-com:office:word" xmlns:w="http://schemas.openxmlformats.org/wordprocessingml/2006/main" xmlns:w14="http://schemas.microsoft.com/office/word/2010/wordml" xmlns:w15="http://schemas.microsoft.com/office/word/2012/wordml" xmlns:w16se="http://schemas.microsoft.com/office/word/2015/wordml/symex" xmlns:wpg="http://schemas.microsoft.com/office/word/2010/wordprocessingGroup" xmlns:wpi="http://schemas.microsoft.com/office/word/2010/wordprocessingInk" xmlns:wne="http://schemas.microsoft.com/office/word/2006/wordml" xmlns:wps="http://schemas.microsoft.com/office/word/2010/wordprocessingShape" mc:Ignorable="w14 w15 w16se wp14">
+<w:endnotes xmlns:wpc="http://schemas.microsoft.com/office/word/2010/wordprocessingCanvas" xmlns:cx="http://schemas.microsoft.com/office/drawing/2014/chartex" xmlns:cx1="http://schemas.microsoft.com/office/drawing/2015/9/8/chartex" xmlns:cx2="http://schemas.microsoft.com/office/drawing/2015/10/21/chartex" xmlns:cx3="http://schemas.microsoft.com/office/drawing/2016/5/9/chartex" xmlns:cx4="http://schemas.microsoft.com/office/drawing/2016/5/10/chartex" xmlns:cx5="http://schemas.microsoft.com/office/drawing/2016/5/11/chartex" xmlns:cx6="http://schemas.microsoft.com/office/drawing/2016/5/12/chartex" xmlns:cx7="http://schemas.microsoft.com/office/drawing/2016/5/13/chartex" xmlns:cx8="http://schemas.microsoft.com/office/drawing/2016/5/14/chartex" xmlns:mc="http://schemas.openxmlformats.org/markup-compatibility/2006" xmlns:aink="http://schemas.microsoft.com/office/drawing/2016/ink" xmlns:am3d="http://schemas.microsoft.com/office/drawing/2017/model3d" xmlns:o="urn:schemas-microsoft-com:office:office" xmlns:r="http://schemas.openxmlformats.org/officeDocument/2006/relationships" xmlns:m="http://schemas.openxmlformats.org/officeDocument/2006/math" xmlns:v="urn:schemas-microsoft-com:vml" xmlns:wp14="http://schemas.microsoft.com/office/word/2010/wordprocessingDrawing" xmlns:wp="http://schemas.openxmlformats.org/drawingml/2006/wordprocessingDrawing" xmlns:w10="urn:schemas-microsoft-com:office:word" xmlns:w="http://schemas.openxmlformats.org/wordprocessingml/2006/main" xmlns:w14="http://schemas.microsoft.com/office/word/2010/wordml" xmlns:w15="http://schemas.microsoft.com/office/word/2012/wordml" xmlns:w16cid="http://schemas.microsoft.com/office/word/2016/wordml/cid" xmlns:w16se="http://schemas.microsoft.com/office/word/2015/wordml/symex" xmlns:wpg="http://schemas.microsoft.com/office/word/2010/wordprocessingGroup" xmlns:wpi="http://schemas.microsoft.com/office/word/2010/wordprocessingInk" xmlns:wne="http://schemas.microsoft.com/office/word/2006/wordml" xmlns:wps="http://schemas.microsoft.com/office/word/2010/wordprocessingShape" mc:Ignorable="w14 w15 w16se w16cid wp14">
   <w:endnote w:type="separator" w:id="-1">
     <w:p>
       <w:pPr>
@@ -980,7 +1014,7 @@
 </file>
 
 <file path=word/footnotes.xml><?xml version="1.0" encoding="utf-8"?>
-<w:footnotes xmlns:wpc="http://schemas.microsoft.com/office/word/2010/wordprocessingCanvas" xmlns:cx="http://schemas.microsoft.com/office/drawing/2014/chartex" xmlns:cx1="http://schemas.microsoft.com/office/drawing/2015/9/8/chartex" xmlns:cx2="http://schemas.microsoft.com/office/drawing/2015/10/21/chartex" xmlns:cx3="http://schemas.microsoft.com/office/drawing/2016/5/9/chartex" xmlns:cx4="http://schemas.microsoft.com/office/drawing/2016/5/10/chartex" xmlns:cx5="http://schemas.microsoft.com/office/drawing/2016/5/11/chartex" xmlns:cx6="http://schemas.microsoft.com/office/drawing/2016/5/12/chartex" xmlns:cx7="http://schemas.microsoft.com/office/drawing/2016/5/13/chartex" xmlns:cx8="http://schemas.microsoft.com/office/drawing/2016/5/14/chartex" xmlns:mc="http://schemas.openxmlformats.org/markup-compatibility/2006" xmlns:aink="http://schemas.microsoft.com/office/drawing/2016/ink" xmlns:am3d="http://schemas.microsoft.com/office/drawing/2017/model3d" xmlns:o="urn:schemas-microsoft-com:office:office" xmlns:r="http://schemas.openxmlformats.org/officeDocument/2006/relationships" xmlns:m="http://schemas.openxmlformats.org/officeDocument/2006/math" xmlns:v="urn:schemas-microsoft-com:vml" xmlns:wp14="http://schemas.microsoft.com/office/word/2010/wordprocessingDrawing" xmlns:wp="http://schemas.openxmlformats.org/drawingml/2006/wordprocessingDrawing" xmlns:w10="urn:schemas-microsoft-com:office:word" xmlns:w="http://schemas.openxmlformats.org/wordprocessingml/2006/main" xmlns:w14="http://schemas.microsoft.com/office/word/2010/wordml" xmlns:w15="http://schemas.microsoft.com/office/word/2012/wordml" xmlns:w16se="http://schemas.microsoft.com/office/word/2015/wordml/symex" xmlns:wpg="http://schemas.microsoft.com/office/word/2010/wordprocessingGroup" xmlns:wpi="http://schemas.microsoft.com/office/word/2010/wordprocessingInk" xmlns:wne="http://schemas.microsoft.com/office/word/2006/wordml" xmlns:wps="http://schemas.microsoft.com/office/word/2010/wordprocessingShape" mc:Ignorable="w14 w15 w16se wp14">
+<w:footnotes xmlns:wpc="http://schemas.microsoft.com/office/word/2010/wordprocessingCanvas" xmlns:cx="http://schemas.microsoft.com/office/drawing/2014/chartex" xmlns:cx1="http://schemas.microsoft.com/office/drawing/2015/9/8/chartex" xmlns:cx2="http://schemas.microsoft.com/office/drawing/2015/10/21/chartex" xmlns:cx3="http://schemas.microsoft.com/office/drawing/2016/5/9/chartex" xmlns:cx4="http://schemas.microsoft.com/office/drawing/2016/5/10/chartex" xmlns:cx5="http://schemas.microsoft.com/office/drawing/2016/5/11/chartex" xmlns:cx6="http://schemas.microsoft.com/office/drawing/2016/5/12/chartex" xmlns:cx7="http://schemas.microsoft.com/office/drawing/2016/5/13/chartex" xmlns:cx8="http://schemas.microsoft.com/office/drawing/2016/5/14/chartex" xmlns:mc="http://schemas.openxmlformats.org/markup-compatibility/2006" xmlns:aink="http://schemas.microsoft.com/office/drawing/2016/ink" xmlns:am3d="http://schemas.microsoft.com/office/drawing/2017/model3d" xmlns:o="urn:schemas-microsoft-com:office:office" xmlns:r="http://schemas.openxmlformats.org/officeDocument/2006/relationships" xmlns:m="http://schemas.openxmlformats.org/officeDocument/2006/math" xmlns:v="urn:schemas-microsoft-com:vml" xmlns:wp14="http://schemas.microsoft.com/office/word/2010/wordprocessingDrawing" xmlns:wp="http://schemas.openxmlformats.org/drawingml/2006/wordprocessingDrawing" xmlns:w10="urn:schemas-microsoft-com:office:word" xmlns:w="http://schemas.openxmlformats.org/wordprocessingml/2006/main" xmlns:w14="http://schemas.microsoft.com/office/word/2010/wordml" xmlns:w15="http://schemas.microsoft.com/office/word/2012/wordml" xmlns:w16cid="http://schemas.microsoft.com/office/word/2016/wordml/cid" xmlns:w16se="http://schemas.microsoft.com/office/word/2015/wordml/symex" xmlns:wpg="http://schemas.microsoft.com/office/word/2010/wordprocessingGroup" xmlns:wpi="http://schemas.microsoft.com/office/word/2010/wordprocessingInk" xmlns:wne="http://schemas.microsoft.com/office/word/2006/wordml" xmlns:wps="http://schemas.microsoft.com/office/word/2010/wordprocessingShape" mc:Ignorable="w14 w15 w16se w16cid wp14">
   <w:footnote w:type="separator" w:id="-1">
     <w:p>
       <w:pPr>
@@ -1045,7 +1079,7 @@
 </file>
 
 <file path=word/numbering.xml><?xml version="1.0" encoding="utf-8"?>
-<w:numbering xmlns:wpc="http://schemas.microsoft.com/office/word/2010/wordprocessingCanvas" xmlns:cx="http://schemas.microsoft.com/office/drawing/2014/chartex" xmlns:cx1="http://schemas.microsoft.com/office/drawing/2015/9/8/chartex" xmlns:cx2="http://schemas.microsoft.com/office/drawing/2015/10/21/chartex" xmlns:cx3="http://schemas.microsoft.com/office/drawing/2016/5/9/chartex" xmlns:cx4="http://schemas.microsoft.com/office/drawing/2016/5/10/chartex" xmlns:cx5="http://schemas.microsoft.com/office/drawing/2016/5/11/chartex" xmlns:cx6="http://schemas.microsoft.com/office/drawing/2016/5/12/chartex" xmlns:cx7="http://schemas.microsoft.com/office/drawing/2016/5/13/chartex" xmlns:cx8="http://schemas.microsoft.com/office/drawing/2016/5/14/chartex" xmlns:mc="http://schemas.openxmlformats.org/markup-compatibility/2006" xmlns:aink="http://schemas.microsoft.com/office/drawing/2016/ink" xmlns:am3d="http://schemas.microsoft.com/office/drawing/2017/model3d" xmlns:o="urn:schemas-microsoft-com:office:office" xmlns:r="http://schemas.openxmlformats.org/officeDocument/2006/relationships" xmlns:m="http://schemas.openxmlformats.org/officeDocument/2006/math" xmlns:v="urn:schemas-microsoft-com:vml" xmlns:wp14="http://schemas.microsoft.com/office/word/2010/wordprocessingDrawing" xmlns:wp="http://schemas.openxmlformats.org/drawingml/2006/wordprocessingDrawing" xmlns:w10="urn:schemas-microsoft-com:office:word" xmlns:w="http://schemas.openxmlformats.org/wordprocessingml/2006/main" xmlns:w14="http://schemas.microsoft.com/office/word/2010/wordml" xmlns:w15="http://schemas.microsoft.com/office/word/2012/wordml" xmlns:w16se="http://schemas.microsoft.com/office/word/2015/wordml/symex" xmlns:wpg="http://schemas.microsoft.com/office/word/2010/wordprocessingGroup" xmlns:wpi="http://schemas.microsoft.com/office/word/2010/wordprocessingInk" xmlns:wne="http://schemas.microsoft.com/office/word/2006/wordml" xmlns:wps="http://schemas.microsoft.com/office/word/2010/wordprocessingShape" mc:Ignorable="w14 w15 w16se wp14">
+<w:numbering xmlns:wpc="http://schemas.microsoft.com/office/word/2010/wordprocessingCanvas" xmlns:cx="http://schemas.microsoft.com/office/drawing/2014/chartex" xmlns:cx1="http://schemas.microsoft.com/office/drawing/2015/9/8/chartex" xmlns:cx2="http://schemas.microsoft.com/office/drawing/2015/10/21/chartex" xmlns:cx3="http://schemas.microsoft.com/office/drawing/2016/5/9/chartex" xmlns:cx4="http://schemas.microsoft.com/office/drawing/2016/5/10/chartex" xmlns:cx5="http://schemas.microsoft.com/office/drawing/2016/5/11/chartex" xmlns:cx6="http://schemas.microsoft.com/office/drawing/2016/5/12/chartex" xmlns:cx7="http://schemas.microsoft.com/office/drawing/2016/5/13/chartex" xmlns:cx8="http://schemas.microsoft.com/office/drawing/2016/5/14/chartex" xmlns:mc="http://schemas.openxmlformats.org/markup-compatibility/2006" xmlns:aink="http://schemas.microsoft.com/office/drawing/2016/ink" xmlns:am3d="http://schemas.microsoft.com/office/drawing/2017/model3d" xmlns:o="urn:schemas-microsoft-com:office:office" xmlns:r="http://schemas.openxmlformats.org/officeDocument/2006/relationships" xmlns:m="http://schemas.openxmlformats.org/officeDocument/2006/math" xmlns:v="urn:schemas-microsoft-com:vml" xmlns:wp14="http://schemas.microsoft.com/office/word/2010/wordprocessingDrawing" xmlns:wp="http://schemas.openxmlformats.org/drawingml/2006/wordprocessingDrawing" xmlns:w10="urn:schemas-microsoft-com:office:word" xmlns:w="http://schemas.openxmlformats.org/wordprocessingml/2006/main" xmlns:w14="http://schemas.microsoft.com/office/word/2010/wordml" xmlns:w15="http://schemas.microsoft.com/office/word/2012/wordml" xmlns:w16cid="http://schemas.microsoft.com/office/word/2016/wordml/cid" xmlns:w16se="http://schemas.microsoft.com/office/word/2015/wordml/symex" xmlns:wpg="http://schemas.microsoft.com/office/word/2010/wordprocessingGroup" xmlns:wpi="http://schemas.microsoft.com/office/word/2010/wordprocessingInk" xmlns:wne="http://schemas.microsoft.com/office/word/2006/wordml" xmlns:wps="http://schemas.microsoft.com/office/word/2010/wordprocessingShape" mc:Ignorable="w14 w15 w16se w16cid wp14">
   <w:abstractNum w:abstractNumId="0" w15:restartNumberingAfterBreak="0">
     <w:nsid w:val="63E3537F"/>
     <w:multiLevelType w:val="hybridMultilevel"/>
@@ -1282,7 +1316,7 @@
 </file>
 
 <file path=word/styles.xml><?xml version="1.0" encoding="utf-8"?>
-<w:styles xmlns:mc="http://schemas.openxmlformats.org/markup-compatibility/2006" xmlns:r="http://schemas.openxmlformats.org/officeDocument/2006/relationships" xmlns:w="http://schemas.openxmlformats.org/wordprocessingml/2006/main" xmlns:w14="http://schemas.microsoft.com/office/word/2010/wordml" xmlns:w15="http://schemas.microsoft.com/office/word/2012/wordml" xmlns:w16se="http://schemas.microsoft.com/office/word/2015/wordml/symex" mc:Ignorable="w14 w15 w16se">
+<w:styles xmlns:mc="http://schemas.openxmlformats.org/markup-compatibility/2006" xmlns:r="http://schemas.openxmlformats.org/officeDocument/2006/relationships" xmlns:w="http://schemas.openxmlformats.org/wordprocessingml/2006/main" xmlns:w14="http://schemas.microsoft.com/office/word/2010/wordml" xmlns:w15="http://schemas.microsoft.com/office/word/2012/wordml" xmlns:w16cid="http://schemas.microsoft.com/office/word/2016/wordml/cid" xmlns:w16se="http://schemas.microsoft.com/office/word/2015/wordml/symex" mc:Ignorable="w14 w15 w16se w16cid">
   <w:docDefaults>
     <w:rPrDefault>
       <w:rPr>
@@ -2142,7 +2176,7 @@
 </file>
 
 <file path=customXml/itemProps1.xml><?xml version="1.0" encoding="utf-8"?>
-<ds:datastoreItem xmlns:ds="http://schemas.openxmlformats.org/officeDocument/2006/customXml" ds:itemID="{317831C1-F524-4691-A4B3-80AC5F56839E}">
+<ds:datastoreItem xmlns:ds="http://schemas.openxmlformats.org/officeDocument/2006/customXml" ds:itemID="{3B6C44A2-B079-4F12-A1FC-1BD95310F9DB}">
   <ds:schemaRefs>
     <ds:schemaRef ds:uri="http://schemas.openxmlformats.org/officeDocument/2006/bibliography"/>
   </ds:schemaRefs>

</xml_diff>